<commit_message>
Correções da Notícia 02-Samuel
Só não tirei as marcações vermelhas
</commit_message>
<xml_diff>
--- a/02_Noticia_Samuel.docx
+++ b/02_Noticia_Samuel.docx
@@ -132,28 +132,17 @@
           <w:szCs w:val="32"/>
           <w:shd w:val="clear" w:color="auto" w:fill="C0C0C0"/>
         </w:rPr>
-        <w:t xml:space="preserve">Uma feira especial da escola de E.M Senac Distrito Criativo </w:t>
-      </w:r>
-      <w:r>
-        <w:rPr>
-          <w:rStyle w:val="normaltextrun"/>
-          <w:rFonts w:ascii="Arial" w:hAnsi="Arial" w:cs="Arial"/>
-          <w:color w:val="FF0000"/>
+        <w:t>Uma feira especial da escola</w:t>
+      </w:r>
+      <w:r>
+        <w:rPr>
+          <w:rStyle w:val="normaltextrun"/>
+          <w:rFonts w:ascii="Arial" w:hAnsi="Arial" w:cs="Arial"/>
           <w:sz w:val="32"/>
           <w:szCs w:val="32"/>
           <w:shd w:val="clear" w:color="auto" w:fill="C0C0C0"/>
         </w:rPr>
-        <w:t>para apresentar trabalhos feitos pelos alunos. </w:t>
-      </w:r>
-      <w:r>
-        <w:rPr>
-          <w:rStyle w:val="eop"/>
-          <w:rFonts w:ascii="Arial" w:hAnsi="Arial" w:cs="Arial"/>
-          <w:color w:val="FF0000"/>
-          <w:sz w:val="32"/>
-          <w:szCs w:val="32"/>
-        </w:rPr>
-        <w:t> </w:t>
+        <w:t xml:space="preserve"> de E.M Senac Distrito Criativo</w:t>
       </w:r>
     </w:p>
     <w:p>
@@ -236,7 +225,17 @@
           <w:sz w:val="22"/>
           <w:szCs w:val="22"/>
         </w:rPr>
-        <w:t xml:space="preserve"> O evento será composto de vários trabalhos e projetos feitos pelos alunos talentosos do Senac e será totalmente aberto para o público </w:t>
+        <w:t xml:space="preserve"> O evento será composto de vários trabalhos e projetos feitos pelos alunos talentosos do Senac e será t</w:t>
+      </w:r>
+      <w:r>
+        <w:rPr>
+          <w:rStyle w:val="normaltextrun"/>
+          <w:rFonts w:ascii="Arial" w:hAnsi="Arial" w:cs="Arial"/>
+          <w:color w:val="000000"/>
+          <w:sz w:val="22"/>
+          <w:szCs w:val="22"/>
+        </w:rPr>
+        <w:t>otalmente aberto para o público</w:t>
       </w:r>
       <w:r>
         <w:rPr>
@@ -246,7 +245,7 @@
           <w:sz w:val="22"/>
           <w:szCs w:val="22"/>
         </w:rPr>
-        <w:t>para se divertirem</w:t>
+        <w:t xml:space="preserve"> se divertir</w:t>
       </w:r>
       <w:r>
         <w:rPr>
@@ -299,7 +298,17 @@
           <w:sz w:val="22"/>
           <w:szCs w:val="22"/>
         </w:rPr>
-        <w:t>como 1º Ano, 2º Ano etc.</w:t>
+        <w:t>sendo o 1º Ano, 2º Ano e 3º Ano</w:t>
+      </w:r>
+      <w:r>
+        <w:rPr>
+          <w:rStyle w:val="normaltextrun"/>
+          <w:rFonts w:ascii="Arial" w:hAnsi="Arial" w:cs="Arial"/>
+          <w:color w:val="FF0000"/>
+          <w:sz w:val="22"/>
+          <w:szCs w:val="22"/>
+        </w:rPr>
+        <w:t>.</w:t>
       </w:r>
       <w:r>
         <w:rPr>
@@ -374,17 +383,61 @@
           <w:sz w:val="22"/>
           <w:szCs w:val="22"/>
         </w:rPr>
-        <w:t>aproveitar</w:t>
-      </w:r>
-      <w:r>
-        <w:rPr>
-          <w:rStyle w:val="normaltextrun"/>
-          <w:rFonts w:ascii="Arial" w:hAnsi="Arial" w:cs="Arial"/>
-          <w:color w:val="000000"/>
-          <w:sz w:val="22"/>
-          <w:szCs w:val="22"/>
-        </w:rPr>
-        <w:t xml:space="preserve"> os projetos. Tenha certeza de passar por todos os projetos antes de dar “tchau tchau” para o Senac, pois acontece apenas uma vez ao ano.</w:t>
+        <w:t>desfrutar</w:t>
+      </w:r>
+      <w:bookmarkStart w:id="0" w:name="_GoBack"/>
+      <w:bookmarkEnd w:id="0"/>
+      <w:r>
+        <w:rPr>
+          <w:rStyle w:val="normaltextrun"/>
+          <w:rFonts w:ascii="Arial" w:hAnsi="Arial" w:cs="Arial"/>
+          <w:color w:val="000000"/>
+          <w:sz w:val="22"/>
+          <w:szCs w:val="22"/>
+        </w:rPr>
+        <w:t xml:space="preserve"> </w:t>
+      </w:r>
+      <w:r>
+        <w:rPr>
+          <w:rStyle w:val="normaltextrun"/>
+          <w:rFonts w:ascii="Arial" w:hAnsi="Arial" w:cs="Arial"/>
+          <w:color w:val="000000"/>
+          <w:sz w:val="22"/>
+          <w:szCs w:val="22"/>
+        </w:rPr>
+        <w:t>d</w:t>
+      </w:r>
+      <w:r>
+        <w:rPr>
+          <w:rStyle w:val="normaltextrun"/>
+          <w:rFonts w:ascii="Arial" w:hAnsi="Arial" w:cs="Arial"/>
+          <w:color w:val="000000"/>
+          <w:sz w:val="22"/>
+          <w:szCs w:val="22"/>
+        </w:rPr>
+        <w:t xml:space="preserve">os projetos. Tenha certeza de passar por todos os projetos antes de dar “tchau </w:t>
+      </w:r>
+      <w:proofErr w:type="spellStart"/>
+      <w:r>
+        <w:rPr>
+          <w:rStyle w:val="normaltextrun"/>
+          <w:rFonts w:ascii="Arial" w:hAnsi="Arial" w:cs="Arial"/>
+          <w:color w:val="000000"/>
+          <w:sz w:val="22"/>
+          <w:szCs w:val="22"/>
+        </w:rPr>
+        <w:t>tchau</w:t>
+      </w:r>
+      <w:proofErr w:type="spellEnd"/>
+      <w:r>
+        <w:rPr>
+          <w:rStyle w:val="normaltextrun"/>
+          <w:rFonts w:ascii="Arial" w:hAnsi="Arial" w:cs="Arial"/>
+          <w:color w:val="000000"/>
+          <w:sz w:val="22"/>
+          <w:szCs w:val="22"/>
+        </w:rPr>
+        <w:t>” para o Senac, pois acontece apenas uma vez ao ano.</w:t>
       </w:r>
       <w:r>
         <w:rPr>
@@ -420,10 +473,7 @@
         <w:t> </w:t>
       </w:r>
     </w:p>
-    <w:p>
-      <w:bookmarkStart w:id="0" w:name="_GoBack"/>
-      <w:bookmarkEnd w:id="0"/>
-    </w:p>
+    <w:p/>
     <w:sectPr>
       <w:pgSz w:w="11906" w:h="16838"/>
       <w:pgMar w:top="1440" w:right="1440" w:bottom="1440" w:left="1440" w:header="720" w:footer="720" w:gutter="0"/>

</xml_diff>